<commit_message>
Relatorio Final com os famosos ajustes á ultima da hora
</commit_message>
<xml_diff>
--- a/Relatorio Final Joao Pereira Ki-Sabor/RelatorioFinal_SiteDinamico_ki_sabor.docx
+++ b/Relatorio Final Joao Pereira Ki-Sabor/RelatorioFinal_SiteDinamico_ki_sabor.docx
@@ -527,14 +527,7 @@
     </w:p>
     <w:sdt>
       <w:sdtPr>
-        <w:rPr>
-          <w:rFonts w:asciiTheme="minorHAnsi" w:eastAsiaTheme="minorHAnsi" w:hAnsiTheme="minorHAnsi" w:cstheme="minorBidi"/>
-          <w:color w:val="auto"/>
-          <w:sz w:val="22"/>
-          <w:szCs w:val="22"/>
-          <w:lang w:eastAsia="en-US"/>
-        </w:rPr>
-        <w:id w:val="691041620"/>
+        <w:id w:val="-826201047"/>
         <w:docPartObj>
           <w:docPartGallery w:val="Table of Contents"/>
           <w:docPartUnique/>
@@ -542,8 +535,13 @@
       </w:sdtPr>
       <w:sdtEndPr>
         <w:rPr>
+          <w:rFonts w:asciiTheme="minorHAnsi" w:eastAsiaTheme="minorHAnsi" w:hAnsiTheme="minorHAnsi" w:cstheme="minorBidi"/>
           <w:b/>
           <w:bCs/>
+          <w:color w:val="auto"/>
+          <w:sz w:val="22"/>
+          <w:szCs w:val="22"/>
+          <w:lang w:eastAsia="en-US"/>
         </w:rPr>
       </w:sdtEndPr>
       <w:sdtContent>
@@ -551,16 +549,8 @@
           <w:pPr>
             <w:pStyle w:val="Cabealhodondice"/>
             <w:jc w:val="center"/>
-            <w:rPr>
-              <w:sz w:val="36"/>
-              <w:szCs w:val="36"/>
-            </w:rPr>
           </w:pPr>
           <w:r>
-            <w:rPr>
-              <w:sz w:val="36"/>
-              <w:szCs w:val="36"/>
-            </w:rPr>
             <w:t>Índice</w:t>
           </w:r>
         </w:p>
@@ -584,7 +574,7 @@
           <w:r>
             <w:fldChar w:fldCharType="separate"/>
           </w:r>
-          <w:hyperlink w:anchor="_Toc96637659" w:history="1">
+          <w:hyperlink w:anchor="_Toc96697188" w:history="1">
             <w:r>
               <w:rPr>
                 <w:rStyle w:val="Hiperligao"/>
@@ -639,7 +629,7 @@
                 <w:noProof/>
                 <w:webHidden/>
               </w:rPr>
-              <w:instrText xml:space="preserve"> PAGEREF _Toc96637659 \h </w:instrText>
+              <w:instrText xml:space="preserve"> PAGEREF _Toc96697188 \h </w:instrText>
             </w:r>
             <w:r>
               <w:rPr>
@@ -659,7 +649,7 @@
                 <w:noProof/>
                 <w:webHidden/>
               </w:rPr>
-              <w:t>3</w:t>
+              <w:t>2</w:t>
             </w:r>
             <w:r>
               <w:rPr>
@@ -681,7 +671,7 @@
               <w:noProof/>
             </w:rPr>
           </w:pPr>
-          <w:hyperlink w:anchor="_Toc96637660" w:history="1">
+          <w:hyperlink w:anchor="_Toc96697189" w:history="1">
             <w:r>
               <w:rPr>
                 <w:rStyle w:val="Hiperligao"/>
@@ -736,7 +726,7 @@
                 <w:noProof/>
                 <w:webHidden/>
               </w:rPr>
-              <w:instrText xml:space="preserve"> PAGEREF _Toc96637660 \h </w:instrText>
+              <w:instrText xml:space="preserve"> PAGEREF _Toc96697189 \h </w:instrText>
             </w:r>
             <w:r>
               <w:rPr>
@@ -778,10 +768,11 @@
               <w:noProof/>
             </w:rPr>
           </w:pPr>
-          <w:hyperlink w:anchor="_Toc96637661" w:history="1">
+          <w:hyperlink w:anchor="_Toc96697190" w:history="1">
             <w:r>
               <w:rPr>
                 <w:rStyle w:val="Hiperligao"/>
+                <w:rFonts w:ascii="Arial" w:hAnsi="Arial" w:cs="Arial"/>
                 <w:noProof/>
               </w:rPr>
               <w:t>O quê?</w:t>
@@ -805,7 +796,7 @@
                 <w:noProof/>
                 <w:webHidden/>
               </w:rPr>
-              <w:instrText xml:space="preserve"> PAGEREF _Toc96637661 \h </w:instrText>
+              <w:instrText xml:space="preserve"> PAGEREF _Toc96697190 \h </w:instrText>
             </w:r>
             <w:r>
               <w:rPr>
@@ -847,10 +838,11 @@
               <w:noProof/>
             </w:rPr>
           </w:pPr>
-          <w:hyperlink w:anchor="_Toc96637662" w:history="1">
+          <w:hyperlink w:anchor="_Toc96697191" w:history="1">
             <w:r>
               <w:rPr>
                 <w:rStyle w:val="Hiperligao"/>
+                <w:rFonts w:ascii="Arial" w:hAnsi="Arial" w:cs="Arial"/>
                 <w:noProof/>
               </w:rPr>
               <w:t>Porquê?</w:t>
@@ -874,7 +866,7 @@
                 <w:noProof/>
                 <w:webHidden/>
               </w:rPr>
-              <w:instrText xml:space="preserve"> PAGEREF _Toc96637662 \h </w:instrText>
+              <w:instrText xml:space="preserve"> PAGEREF _Toc96697191 \h </w:instrText>
             </w:r>
             <w:r>
               <w:rPr>
@@ -916,10 +908,11 @@
               <w:noProof/>
             </w:rPr>
           </w:pPr>
-          <w:hyperlink w:anchor="_Toc96637663" w:history="1">
+          <w:hyperlink w:anchor="_Toc96697192" w:history="1">
             <w:r>
               <w:rPr>
                 <w:rStyle w:val="Hiperligao"/>
+                <w:rFonts w:ascii="Arial" w:hAnsi="Arial" w:cs="Arial"/>
                 <w:noProof/>
               </w:rPr>
               <w:t>Para quem?</w:t>
@@ -943,7 +936,7 @@
                 <w:noProof/>
                 <w:webHidden/>
               </w:rPr>
-              <w:instrText xml:space="preserve"> PAGEREF _Toc96637663 \h </w:instrText>
+              <w:instrText xml:space="preserve"> PAGEREF _Toc96697192 \h </w:instrText>
             </w:r>
             <w:r>
               <w:rPr>
@@ -963,7 +956,7 @@
                 <w:noProof/>
                 <w:webHidden/>
               </w:rPr>
-              <w:t>4</w:t>
+              <w:t>3</w:t>
             </w:r>
             <w:r>
               <w:rPr>
@@ -985,7 +978,7 @@
               <w:noProof/>
             </w:rPr>
           </w:pPr>
-          <w:hyperlink w:anchor="_Toc96637664" w:history="1">
+          <w:hyperlink w:anchor="_Toc96697193" w:history="1">
             <w:r>
               <w:rPr>
                 <w:rStyle w:val="Hiperligao"/>
@@ -1040,7 +1033,7 @@
                 <w:noProof/>
                 <w:webHidden/>
               </w:rPr>
-              <w:instrText xml:space="preserve"> PAGEREF _Toc96637664 \h </w:instrText>
+              <w:instrText xml:space="preserve"> PAGEREF _Toc96697193 \h </w:instrText>
             </w:r>
             <w:r>
               <w:rPr>
@@ -1060,7 +1053,7 @@
                 <w:noProof/>
                 <w:webHidden/>
               </w:rPr>
-              <w:t>4</w:t>
+              <w:t>3</w:t>
             </w:r>
             <w:r>
               <w:rPr>
@@ -1082,7 +1075,7 @@
               <w:noProof/>
             </w:rPr>
           </w:pPr>
-          <w:hyperlink w:anchor="_Toc96637665" w:history="1">
+          <w:hyperlink w:anchor="_Toc96697194" w:history="1">
             <w:r>
               <w:rPr>
                 <w:rStyle w:val="Hiperligao"/>
@@ -1137,7 +1130,7 @@
                 <w:noProof/>
                 <w:webHidden/>
               </w:rPr>
-              <w:instrText xml:space="preserve"> PAGEREF _Toc96637665 \h </w:instrText>
+              <w:instrText xml:space="preserve"> PAGEREF _Toc96697194 \h </w:instrText>
             </w:r>
             <w:r>
               <w:rPr>
@@ -1157,7 +1150,7 @@
                 <w:noProof/>
                 <w:webHidden/>
               </w:rPr>
-              <w:t>5</w:t>
+              <w:t>4</w:t>
             </w:r>
             <w:r>
               <w:rPr>
@@ -1179,7 +1172,7 @@
               <w:noProof/>
             </w:rPr>
           </w:pPr>
-          <w:hyperlink w:anchor="_Toc96637666" w:history="1">
+          <w:hyperlink w:anchor="_Toc96697195" w:history="1">
             <w:r>
               <w:rPr>
                 <w:rStyle w:val="Hiperligao"/>
@@ -1234,7 +1227,7 @@
                 <w:noProof/>
                 <w:webHidden/>
               </w:rPr>
-              <w:instrText xml:space="preserve"> PAGEREF _Toc96637666 \h </w:instrText>
+              <w:instrText xml:space="preserve"> PAGEREF _Toc96697195 \h </w:instrText>
             </w:r>
             <w:r>
               <w:rPr>
@@ -1254,7 +1247,7 @@
                 <w:noProof/>
                 <w:webHidden/>
               </w:rPr>
-              <w:t>6</w:t>
+              <w:t>5</w:t>
             </w:r>
             <w:r>
               <w:rPr>
@@ -1276,7 +1269,7 @@
               <w:noProof/>
             </w:rPr>
           </w:pPr>
-          <w:hyperlink w:anchor="_Toc96637667" w:history="1">
+          <w:hyperlink w:anchor="_Toc96697196" w:history="1">
             <w:r>
               <w:rPr>
                 <w:rStyle w:val="Hiperligao"/>
@@ -1303,7 +1296,7 @@
                 <w:noProof/>
                 <w:webHidden/>
               </w:rPr>
-              <w:instrText xml:space="preserve"> PAGEREF _Toc96637667 \h </w:instrText>
+              <w:instrText xml:space="preserve"> PAGEREF _Toc96697196 \h </w:instrText>
             </w:r>
             <w:r>
               <w:rPr>
@@ -1323,7 +1316,7 @@
                 <w:noProof/>
                 <w:webHidden/>
               </w:rPr>
-              <w:t>6</w:t>
+              <w:t>5</w:t>
             </w:r>
             <w:r>
               <w:rPr>
@@ -1345,7 +1338,7 @@
               <w:noProof/>
             </w:rPr>
           </w:pPr>
-          <w:hyperlink w:anchor="_Toc96637668" w:history="1">
+          <w:hyperlink w:anchor="_Toc96697197" w:history="1">
             <w:r>
               <w:rPr>
                 <w:rStyle w:val="Hiperligao"/>
@@ -1372,7 +1365,7 @@
                 <w:noProof/>
                 <w:webHidden/>
               </w:rPr>
-              <w:instrText xml:space="preserve"> PAGEREF _Toc96637668 \h </w:instrText>
+              <w:instrText xml:space="preserve"> PAGEREF _Toc96697197 \h </w:instrText>
             </w:r>
             <w:r>
               <w:rPr>
@@ -1392,7 +1385,7 @@
                 <w:noProof/>
                 <w:webHidden/>
               </w:rPr>
-              <w:t>7</w:t>
+              <w:t>6</w:t>
             </w:r>
             <w:r>
               <w:rPr>
@@ -1414,7 +1407,7 @@
               <w:noProof/>
             </w:rPr>
           </w:pPr>
-          <w:hyperlink w:anchor="_Toc96637669" w:history="1">
+          <w:hyperlink w:anchor="_Toc96697198" w:history="1">
             <w:r>
               <w:rPr>
                 <w:rStyle w:val="Hiperligao"/>
@@ -1441,7 +1434,7 @@
                 <w:noProof/>
                 <w:webHidden/>
               </w:rPr>
-              <w:instrText xml:space="preserve"> PAGEREF _Toc96637669 \h </w:instrText>
+              <w:instrText xml:space="preserve"> PAGEREF _Toc96697198 \h </w:instrText>
             </w:r>
             <w:r>
               <w:rPr>
@@ -1483,7 +1476,7 @@
               <w:noProof/>
             </w:rPr>
           </w:pPr>
-          <w:hyperlink w:anchor="_Toc96637670" w:history="1">
+          <w:hyperlink w:anchor="_Toc96697199" w:history="1">
             <w:r>
               <w:rPr>
                 <w:rStyle w:val="Hiperligao"/>
@@ -1510,7 +1503,7 @@
                 <w:noProof/>
                 <w:webHidden/>
               </w:rPr>
-              <w:instrText xml:space="preserve"> PAGEREF _Toc96637670 \h </w:instrText>
+              <w:instrText xml:space="preserve"> PAGEREF _Toc96697199 \h </w:instrText>
             </w:r>
             <w:r>
               <w:rPr>
@@ -1552,7 +1545,7 @@
               <w:noProof/>
             </w:rPr>
           </w:pPr>
-          <w:hyperlink w:anchor="_Toc96637671" w:history="1">
+          <w:hyperlink w:anchor="_Toc96697200" w:history="1">
             <w:r>
               <w:rPr>
                 <w:rStyle w:val="Hiperligao"/>
@@ -1579,7 +1572,7 @@
                 <w:noProof/>
                 <w:webHidden/>
               </w:rPr>
-              <w:instrText xml:space="preserve"> PAGEREF _Toc96637671 \h </w:instrText>
+              <w:instrText xml:space="preserve"> PAGEREF _Toc96697200 \h </w:instrText>
             </w:r>
             <w:r>
               <w:rPr>
@@ -1621,7 +1614,7 @@
               <w:noProof/>
             </w:rPr>
           </w:pPr>
-          <w:hyperlink w:anchor="_Toc96637672" w:history="1">
+          <w:hyperlink w:anchor="_Toc96697201" w:history="1">
             <w:r>
               <w:rPr>
                 <w:rStyle w:val="Hiperligao"/>
@@ -1676,7 +1669,104 @@
                 <w:noProof/>
                 <w:webHidden/>
               </w:rPr>
-              <w:instrText xml:space="preserve"> PAGEREF _Toc96637672 \h </w:instrText>
+              <w:instrText xml:space="preserve"> PAGEREF _Toc96697201 \h </w:instrText>
+            </w:r>
+            <w:r>
+              <w:rPr>
+                <w:noProof/>
+                <w:webHidden/>
+              </w:rPr>
+            </w:r>
+            <w:r>
+              <w:rPr>
+                <w:noProof/>
+                <w:webHidden/>
+              </w:rPr>
+              <w:fldChar w:fldCharType="separate"/>
+            </w:r>
+            <w:r>
+              <w:rPr>
+                <w:noProof/>
+                <w:webHidden/>
+              </w:rPr>
+              <w:t>10</w:t>
+            </w:r>
+            <w:r>
+              <w:rPr>
+                <w:noProof/>
+                <w:webHidden/>
+              </w:rPr>
+              <w:fldChar w:fldCharType="end"/>
+            </w:r>
+          </w:hyperlink>
+        </w:p>
+        <w:p>
+          <w:pPr>
+            <w:pStyle w:val="ndice1"/>
+            <w:tabs>
+              <w:tab w:val="right" w:leader="dot" w:pos="8494"/>
+            </w:tabs>
+            <w:rPr>
+              <w:rFonts w:cstheme="minorBidi"/>
+              <w:noProof/>
+            </w:rPr>
+          </w:pPr>
+          <w:hyperlink w:anchor="_Toc96697202" w:history="1">
+            <w:r>
+              <w:rPr>
+                <w:rStyle w:val="Hiperligao"/>
+                <w:rFonts w:ascii="Arial" w:hAnsi="Arial" w:cs="Arial"/>
+                <w:noProof/>
+                <w14:reflection w14:blurRad="6350" w14:stA="53000" w14:stPos="0" w14:endA="300" w14:endPos="35500" w14:dist="0" w14:dir="5400000" w14:fadeDir="5400000" w14:sx="100000" w14:sy="-90000" w14:kx="0" w14:ky="0" w14:algn="bl"/>
+                <w14:textOutline w14:w="0" w14:cap="flat" w14:cmpd="sng" w14:algn="ctr">
+                  <w14:noFill/>
+                  <w14:prstDash w14:val="solid"/>
+                  <w14:round/>
+                </w14:textOutline>
+                <w14:textFill>
+                  <w14:gradFill>
+                    <w14:gsLst>
+                      <w14:gs w14:pos="0">
+                        <w14:schemeClr w14:val="accent5">
+                          <w14:lumMod w14:val="50000"/>
+                        </w14:schemeClr>
+                      </w14:gs>
+                      <w14:gs w14:pos="50000">
+                        <w14:schemeClr w14:val="accent5"/>
+                      </w14:gs>
+                      <w14:gs w14:pos="100000">
+                        <w14:schemeClr w14:val="accent5">
+                          <w14:lumMod w14:val="60000"/>
+                          <w14:lumOff w14:val="40000"/>
+                        </w14:schemeClr>
+                      </w14:gs>
+                    </w14:gsLst>
+                    <w14:lin w14:ang="5400000" w14:scaled="0"/>
+                  </w14:gradFill>
+                </w14:textFill>
+              </w:rPr>
+              <w:t>Hiperligações</w:t>
+            </w:r>
+            <w:r>
+              <w:rPr>
+                <w:noProof/>
+                <w:webHidden/>
+              </w:rPr>
+              <w:tab/>
+            </w:r>
+            <w:r>
+              <w:rPr>
+                <w:noProof/>
+                <w:webHidden/>
+              </w:rPr>
+              <w:fldChar w:fldCharType="begin"/>
+            </w:r>
+            <w:r>
+              <w:rPr>
+                <w:noProof/>
+                <w:webHidden/>
+              </w:rPr>
+              <w:instrText xml:space="preserve"> PAGEREF _Toc96697202 \h </w:instrText>
             </w:r>
             <w:r>
               <w:rPr>
@@ -1861,7 +1951,7 @@
           </w14:textFill>
         </w:rPr>
       </w:pPr>
-      <w:bookmarkStart w:id="0" w:name="_Toc96637659"/>
+      <w:bookmarkStart w:id="0" w:name="_Toc96697188"/>
       <w:r>
         <w:rPr>
           <w:rFonts w:ascii="Arial" w:hAnsi="Arial" w:cs="Arial"/>
@@ -2173,7 +2263,7 @@
           </w14:textFill>
         </w:rPr>
       </w:pPr>
-      <w:bookmarkStart w:id="1" w:name="_Toc96637660"/>
+      <w:bookmarkStart w:id="1" w:name="_Toc96697189"/>
       <w:r>
         <w:rPr>
           <w:rFonts w:ascii="Arial" w:hAnsi="Arial" w:cs="Arial"/>
@@ -2221,7 +2311,7 @@
           <w:szCs w:val="28"/>
         </w:rPr>
       </w:pPr>
-      <w:bookmarkStart w:id="2" w:name="_Toc96637661"/>
+      <w:bookmarkStart w:id="2" w:name="_Toc96697190"/>
       <w:r>
         <w:rPr>
           <w:rFonts w:ascii="Arial" w:hAnsi="Arial" w:cs="Arial"/>
@@ -2284,7 +2374,7 @@
           <w:szCs w:val="28"/>
         </w:rPr>
       </w:pPr>
-      <w:bookmarkStart w:id="3" w:name="_Toc96637662"/>
+      <w:bookmarkStart w:id="3" w:name="_Toc96697191"/>
       <w:r>
         <w:rPr>
           <w:rFonts w:ascii="Arial" w:hAnsi="Arial" w:cs="Arial"/>
@@ -2334,7 +2424,7 @@
           <w:szCs w:val="28"/>
         </w:rPr>
       </w:pPr>
-      <w:bookmarkStart w:id="4" w:name="_Toc96637663"/>
+      <w:bookmarkStart w:id="4" w:name="_Toc96697192"/>
       <w:r>
         <w:rPr>
           <w:rFonts w:ascii="Arial" w:hAnsi="Arial" w:cs="Arial"/>
@@ -2547,7 +2637,7 @@
           </w14:textFill>
         </w:rPr>
       </w:pPr>
-      <w:bookmarkStart w:id="5" w:name="_Toc96637664"/>
+      <w:bookmarkStart w:id="5" w:name="_Toc96697193"/>
       <w:r>
         <w:rPr>
           <w:rFonts w:ascii="Arial" w:hAnsi="Arial" w:cs="Arial"/>
@@ -2951,7 +3041,7 @@
           </w14:textFill>
         </w:rPr>
       </w:pPr>
-      <w:bookmarkStart w:id="6" w:name="_Toc96637665"/>
+      <w:bookmarkStart w:id="6" w:name="_Toc96697194"/>
       <w:r>
         <w:rPr>
           <w:rFonts w:ascii="Arial" w:hAnsi="Arial" w:cs="Arial"/>
@@ -3319,7 +3409,7 @@
           </w14:textFill>
         </w:rPr>
       </w:pPr>
-      <w:bookmarkStart w:id="7" w:name="_Toc96637666"/>
+      <w:bookmarkStart w:id="7" w:name="_Toc96697195"/>
       <w:r>
         <w:rPr>
           <w:rFonts w:ascii="Arial" w:hAnsi="Arial" w:cs="Arial"/>
@@ -3361,7 +3451,7 @@
         <w:pStyle w:val="Ttulo2"/>
         <w:jc w:val="center"/>
       </w:pPr>
-      <w:bookmarkStart w:id="8" w:name="_Toc96637667"/>
+      <w:bookmarkStart w:id="8" w:name="_Toc96697196"/>
       <w:r>
         <w:t>1º Entregável – Esboço</w:t>
       </w:r>
@@ -3715,7 +3805,7 @@
         <w:pStyle w:val="Ttulo2"/>
         <w:jc w:val="center"/>
       </w:pPr>
-      <w:bookmarkStart w:id="9" w:name="_Toc96637668"/>
+      <w:bookmarkStart w:id="9" w:name="_Toc96697197"/>
       <w:r>
         <w:t>2º Entregável - Criação do Website ainda sem funcionalidades</w:t>
       </w:r>
@@ -4375,7 +4465,7 @@
         <w:pStyle w:val="Ttulo2"/>
         <w:jc w:val="center"/>
       </w:pPr>
-      <w:bookmarkStart w:id="10" w:name="_Toc96637669"/>
+      <w:bookmarkStart w:id="10" w:name="_Toc96697198"/>
       <w:r>
         <w:t>3º Entregável - Criação do BackOffice</w:t>
       </w:r>
@@ -4728,7 +4818,7 @@
         <w:pStyle w:val="Ttulo2"/>
         <w:jc w:val="center"/>
       </w:pPr>
-      <w:bookmarkStart w:id="11" w:name="_Toc96637670"/>
+      <w:bookmarkStart w:id="11" w:name="_Toc96697199"/>
       <w:r>
         <w:t>4º Entregável - Implementação das funcionalidades, melhorias, e ligação entre o Website e o registo no BackOffice/MySQL</w:t>
       </w:r>
@@ -4991,7 +5081,7 @@
         <w:pStyle w:val="Ttulo2"/>
         <w:jc w:val="center"/>
       </w:pPr>
-      <w:bookmarkStart w:id="12" w:name="_Toc96637671"/>
+      <w:bookmarkStart w:id="12" w:name="_Toc96697200"/>
       <w:r>
         <w:t>5º Entregável - Relatório Final de Projeto</w:t>
       </w:r>
@@ -5018,21 +5108,6 @@
         </w:rPr>
         <w:t xml:space="preserve">Criação de um relatório final sobre o projeto, em que relatamos ao pormenor as diversas fases do projeto, as dificuldades encontradas, os objetivos conseguidos e, por fim ver a evolução do mesmo, desde o esboço ao produto final. </w:t>
       </w:r>
-    </w:p>
-    <w:p>
-      <w:pPr>
-        <w:rPr>
-          <w:rFonts w:ascii="Arial" w:hAnsi="Arial" w:cs="Arial"/>
-        </w:rPr>
-      </w:pPr>
-    </w:p>
-    <w:p>
-      <w:pPr>
-        <w:ind w:left="705"/>
-        <w:rPr>
-          <w:rFonts w:ascii="Arial" w:hAnsi="Arial" w:cs="Arial"/>
-        </w:rPr>
-      </w:pPr>
     </w:p>
     <w:p>
       <w:pPr>
@@ -5069,7 +5144,7 @@
           </w14:textFill>
         </w:rPr>
       </w:pPr>
-      <w:bookmarkStart w:id="13" w:name="_Toc96637672"/>
+      <w:bookmarkStart w:id="13" w:name="_Toc96697201"/>
       <w:r>
         <w:rPr>
           <w:rFonts w:ascii="Arial" w:hAnsi="Arial" w:cs="Arial"/>
@@ -5250,8 +5325,183 @@
         <w:t xml:space="preserve"> inquieto, em constante alteração e modificação.</w:t>
       </w:r>
     </w:p>
+    <w:p>
+      <w:pPr>
+        <w:jc w:val="both"/>
+        <w:rPr>
+          <w:rFonts w:ascii="Arial" w:hAnsi="Arial" w:cs="Arial"/>
+        </w:rPr>
+      </w:pPr>
+    </w:p>
+    <w:p>
+      <w:pPr>
+        <w:jc w:val="both"/>
+        <w:rPr>
+          <w:rFonts w:ascii="Arial" w:hAnsi="Arial" w:cs="Arial"/>
+        </w:rPr>
+      </w:pPr>
+      <w:r>
+        <w:rPr>
+          <w:rFonts w:ascii="Arial" w:hAnsi="Arial" w:cs="Arial"/>
+        </w:rPr>
+        <w:t>Agradecendo também a ajuda de vários colegas, no decorrer do projeto, pois com essa ajuda, alguns passos tornaram-se mais simples e foram solucionados alguns problemas que encontrámos.</w:t>
+      </w:r>
+    </w:p>
+    <w:p>
+      <w:pPr>
+        <w:jc w:val="both"/>
+        <w:rPr>
+          <w:rFonts w:ascii="Arial" w:hAnsi="Arial" w:cs="Arial"/>
+        </w:rPr>
+      </w:pPr>
+    </w:p>
+    <w:p>
+      <w:pPr>
+        <w:pStyle w:val="Ttulo1"/>
+        <w:jc w:val="center"/>
+        <w:rPr>
+          <w:rFonts w:ascii="Arial" w:hAnsi="Arial" w:cs="Arial"/>
+          <w14:reflection w14:blurRad="6350" w14:stA="53000" w14:stPos="0" w14:endA="300" w14:endPos="35500" w14:dist="0" w14:dir="5400000" w14:fadeDir="5400000" w14:sx="100000" w14:sy="-90000" w14:kx="0" w14:ky="0" w14:algn="bl"/>
+          <w14:textOutline w14:w="0" w14:cap="flat" w14:cmpd="sng" w14:algn="ctr">
+            <w14:noFill/>
+            <w14:prstDash w14:val="solid"/>
+            <w14:round/>
+          </w14:textOutline>
+          <w14:textFill>
+            <w14:gradFill>
+              <w14:gsLst>
+                <w14:gs w14:pos="0">
+                  <w14:schemeClr w14:val="accent5">
+                    <w14:lumMod w14:val="50000"/>
+                  </w14:schemeClr>
+                </w14:gs>
+                <w14:gs w14:pos="50000">
+                  <w14:schemeClr w14:val="accent5"/>
+                </w14:gs>
+                <w14:gs w14:pos="100000">
+                  <w14:schemeClr w14:val="accent5">
+                    <w14:lumMod w14:val="60000"/>
+                    <w14:lumOff w14:val="40000"/>
+                  </w14:schemeClr>
+                </w14:gs>
+              </w14:gsLst>
+              <w14:lin w14:ang="5400000" w14:scaled="0"/>
+            </w14:gradFill>
+          </w14:textFill>
+        </w:rPr>
+      </w:pPr>
+      <w:bookmarkStart w:id="14" w:name="_Toc96697202"/>
+      <w:r>
+        <w:rPr>
+          <w:rFonts w:ascii="Arial" w:hAnsi="Arial" w:cs="Arial"/>
+          <w14:reflection w14:blurRad="6350" w14:stA="53000" w14:stPos="0" w14:endA="300" w14:endPos="35500" w14:dist="0" w14:dir="5400000" w14:fadeDir="5400000" w14:sx="100000" w14:sy="-90000" w14:kx="0" w14:ky="0" w14:algn="bl"/>
+          <w14:textOutline w14:w="0" w14:cap="flat" w14:cmpd="sng" w14:algn="ctr">
+            <w14:noFill/>
+            <w14:prstDash w14:val="solid"/>
+            <w14:round/>
+          </w14:textOutline>
+          <w14:textFill>
+            <w14:gradFill>
+              <w14:gsLst>
+                <w14:gs w14:pos="0">
+                  <w14:schemeClr w14:val="accent5">
+                    <w14:lumMod w14:val="50000"/>
+                  </w14:schemeClr>
+                </w14:gs>
+                <w14:gs w14:pos="50000">
+                  <w14:schemeClr w14:val="accent5"/>
+                </w14:gs>
+                <w14:gs w14:pos="100000">
+                  <w14:schemeClr w14:val="accent5">
+                    <w14:lumMod w14:val="60000"/>
+                    <w14:lumOff w14:val="40000"/>
+                  </w14:schemeClr>
+                </w14:gs>
+              </w14:gsLst>
+              <w14:lin w14:ang="5400000" w14:scaled="0"/>
+            </w14:gradFill>
+          </w14:textFill>
+        </w:rPr>
+        <w:t>Hiperligações</w:t>
+      </w:r>
+      <w:bookmarkEnd w:id="14"/>
+    </w:p>
+    <w:p/>
+    <w:p>
+      <w:pPr>
+        <w:rPr>
+          <w:rFonts w:ascii="Arial" w:hAnsi="Arial" w:cs="Arial"/>
+        </w:rPr>
+      </w:pPr>
+      <w:r>
+        <w:rPr>
+          <w:rFonts w:ascii="Arial" w:hAnsi="Arial" w:cs="Arial"/>
+        </w:rPr>
+        <w:t xml:space="preserve">- Site onde pesquisámos a template do site: </w:t>
+      </w:r>
+      <w:hyperlink r:id="rId23" w:history="1">
+        <w:r>
+          <w:rPr>
+            <w:rStyle w:val="Hiperligao"/>
+            <w:rFonts w:ascii="Arial" w:hAnsi="Arial" w:cs="Arial"/>
+          </w:rPr>
+          <w:t>https://bootstrapmade.com/</w:t>
+        </w:r>
+      </w:hyperlink>
+    </w:p>
+    <w:p>
+      <w:pPr>
+        <w:rPr>
+          <w:rFonts w:ascii="Arial" w:hAnsi="Arial" w:cs="Arial"/>
+        </w:rPr>
+      </w:pPr>
+      <w:r>
+        <w:rPr>
+          <w:rFonts w:ascii="Arial" w:hAnsi="Arial" w:cs="Arial"/>
+        </w:rPr>
+        <w:t xml:space="preserve">- Elementos adicionais de bootstrap : </w:t>
+      </w:r>
+      <w:hyperlink r:id="rId24" w:history="1">
+        <w:r>
+          <w:rPr>
+            <w:rStyle w:val="Hiperligao"/>
+            <w:rFonts w:ascii="Arial" w:hAnsi="Arial" w:cs="Arial"/>
+          </w:rPr>
+          <w:t>https://getbootstrap.com/</w:t>
+        </w:r>
+      </w:hyperlink>
+    </w:p>
+    <w:p>
+      <w:pPr>
+        <w:rPr>
+          <w:rFonts w:ascii="Arial" w:hAnsi="Arial" w:cs="Arial"/>
+        </w:rPr>
+      </w:pPr>
+      <w:r>
+        <w:rPr>
+          <w:rFonts w:ascii="Arial" w:hAnsi="Arial" w:cs="Arial"/>
+        </w:rPr>
+        <w:t xml:space="preserve">- Icones e Fonts: </w:t>
+      </w:r>
+      <w:hyperlink r:id="rId25" w:history="1">
+        <w:r>
+          <w:rPr>
+            <w:rStyle w:val="Hiperligao"/>
+            <w:rFonts w:ascii="Arial" w:hAnsi="Arial" w:cs="Arial"/>
+          </w:rPr>
+          <w:t>https://fontawesome.com/</w:t>
+        </w:r>
+      </w:hyperlink>
+    </w:p>
+    <w:p>
+      <w:pPr>
+        <w:rPr>
+          <w:rFonts w:ascii="Arial" w:hAnsi="Arial" w:cs="Arial"/>
+        </w:rPr>
+      </w:pPr>
+    </w:p>
     <w:sectPr>
-      <w:headerReference w:type="default" r:id="rId23"/>
+      <w:headerReference w:type="default" r:id="rId26"/>
       <w:pgSz w:w="11906" w:h="16838"/>
       <w:pgMar w:top="1417" w:right="1701" w:bottom="1417" w:left="1701" w:header="708" w:footer="708" w:gutter="0"/>
       <w:cols w:space="708"/>
@@ -6076,6 +6326,18 @@
       <w:u w:val="single"/>
     </w:rPr>
   </w:style>
+  <w:style w:type="character" w:styleId="MenoNoResolvida">
+    <w:name w:val="Unresolved Mention"/>
+    <w:basedOn w:val="Tipodeletrapredefinidodopargrafo"/>
+    <w:uiPriority w:val="99"/>
+    <w:semiHidden/>
+    <w:unhideWhenUsed/>
+    <w:rsid w:val="009B70F5"/>
+    <w:rPr>
+      <w:color w:val="605E5C"/>
+      <w:shd w:val="clear" w:color="auto" w:fill="E1DFDD"/>
+    </w:rPr>
+  </w:style>
 </w:styles>
 </file>
 

</xml_diff>

<commit_message>
Logo removida, da pasta e do relatório
</commit_message>
<xml_diff>
--- a/Relatorio Final Joao Pereira Ki-Sabor/RelatorioFinal_SiteDinamico_ki_sabor.docx
+++ b/Relatorio Final Joao Pereira Ki-Sabor/RelatorioFinal_SiteDinamico_ki_sabor.docx
@@ -6,66 +6,6 @@
     <w:p>
       <w:r>
         <w:rPr>
-          <w:noProof/>
-        </w:rPr>
-        <w:drawing>
-          <wp:anchor distT="0" distB="0" distL="114300" distR="114300" simplePos="0" relativeHeight="251660288" behindDoc="0" locked="0" layoutInCell="1" allowOverlap="1" wp14:anchorId="794E6E84" wp14:editId="14DFFC5D">
-            <wp:simplePos x="0" y="0"/>
-            <wp:positionH relativeFrom="margin">
-              <wp:align>right</wp:align>
-            </wp:positionH>
-            <wp:positionV relativeFrom="paragraph">
-              <wp:posOffset>151094</wp:posOffset>
-            </wp:positionV>
-            <wp:extent cx="2447290" cy="853440"/>
-            <wp:effectExtent l="0" t="0" r="0" b="3810"/>
-            <wp:wrapSquare wrapText="bothSides"/>
-            <wp:docPr id="4" name="Imagem 4"/>
-            <wp:cNvGraphicFramePr>
-              <a:graphicFrameLocks xmlns:a="http://schemas.openxmlformats.org/drawingml/2006/main" noChangeAspect="1"/>
-            </wp:cNvGraphicFramePr>
-            <a:graphic xmlns:a="http://schemas.openxmlformats.org/drawingml/2006/main">
-              <a:graphicData uri="http://schemas.openxmlformats.org/drawingml/2006/picture">
-                <pic:pic xmlns:pic="http://schemas.openxmlformats.org/drawingml/2006/picture">
-                  <pic:nvPicPr>
-                    <pic:cNvPr id="4" name="Imagem 4"/>
-                    <pic:cNvPicPr/>
-                  </pic:nvPicPr>
-                  <pic:blipFill>
-                    <a:blip r:embed="rId7">
-                      <a:extLst>
-                        <a:ext uri="{28A0092B-C50C-407E-A947-70E740481C1C}">
-                          <a14:useLocalDpi xmlns:a14="http://schemas.microsoft.com/office/drawing/2010/main" val="0"/>
-                        </a:ext>
-                      </a:extLst>
-                    </a:blip>
-                    <a:stretch>
-                      <a:fillRect/>
-                    </a:stretch>
-                  </pic:blipFill>
-                  <pic:spPr>
-                    <a:xfrm>
-                      <a:off x="0" y="0"/>
-                      <a:ext cx="2447290" cy="853440"/>
-                    </a:xfrm>
-                    <a:prstGeom prst="rect">
-                      <a:avLst/>
-                    </a:prstGeom>
-                  </pic:spPr>
-                </pic:pic>
-              </a:graphicData>
-            </a:graphic>
-            <wp14:sizeRelH relativeFrom="margin">
-              <wp14:pctWidth>0</wp14:pctWidth>
-            </wp14:sizeRelH>
-            <wp14:sizeRelV relativeFrom="margin">
-              <wp14:pctHeight>0</wp14:pctHeight>
-            </wp14:sizeRelV>
-          </wp:anchor>
-        </w:drawing>
-      </w:r>
-      <w:r>
-        <w:rPr>
           <w:rFonts w:ascii="Arial" w:hAnsi="Arial" w:cs="Arial"/>
           <w:b/>
           <w:bCs/>
@@ -74,10 +14,10 @@
           <w:szCs w:val="36"/>
         </w:rPr>
         <w:drawing>
-          <wp:anchor distT="0" distB="0" distL="114300" distR="114300" simplePos="0" relativeHeight="251659264" behindDoc="1" locked="0" layoutInCell="1" allowOverlap="1" wp14:anchorId="1CF97B23" wp14:editId="26BABA1C">
+          <wp:anchor distT="0" distB="0" distL="114300" distR="114300" simplePos="0" relativeHeight="251659264" behindDoc="1" locked="0" layoutInCell="1" allowOverlap="1" wp14:anchorId="1CF97B23" wp14:editId="45083FA0">
             <wp:simplePos x="0" y="0"/>
             <wp:positionH relativeFrom="margin">
-              <wp:align>left</wp:align>
+              <wp:align>center</wp:align>
             </wp:positionH>
             <wp:positionV relativeFrom="paragraph">
               <wp:posOffset>4445</wp:posOffset>
@@ -123,7 +63,7 @@
                     <pic:cNvPicPr/>
                   </pic:nvPicPr>
                   <pic:blipFill>
-                    <a:blip r:embed="rId8">
+                    <a:blip r:embed="rId7">
                       <a:extLst>
                         <a:ext uri="{28A0092B-C50C-407E-A947-70E740481C1C}">
                           <a14:useLocalDpi xmlns:a14="http://schemas.microsoft.com/office/drawing/2010/main" val="0"/>
@@ -137,7 +77,7 @@
                   <pic:spPr>
                     <a:xfrm>
                       <a:off x="0" y="0"/>
-                      <a:ext cx="2010278" cy="1078575"/>
+                      <a:ext cx="2000885" cy="1073150"/>
                     </a:xfrm>
                     <a:prstGeom prst="rect">
                       <a:avLst/>
@@ -379,7 +319,7 @@
                     <pic:cNvPicPr/>
                   </pic:nvPicPr>
                   <pic:blipFill>
-                    <a:blip r:embed="rId9">
+                    <a:blip r:embed="rId8">
                       <a:extLst>
                         <a:ext uri="{28A0092B-C50C-407E-A947-70E740481C1C}">
                           <a14:useLocalDpi xmlns:a14="http://schemas.microsoft.com/office/drawing/2010/main" val="0"/>
@@ -527,6 +467,13 @@
     </w:p>
     <w:sdt>
       <w:sdtPr>
+        <w:rPr>
+          <w:rFonts w:asciiTheme="minorHAnsi" w:eastAsiaTheme="minorHAnsi" w:hAnsiTheme="minorHAnsi" w:cstheme="minorBidi"/>
+          <w:color w:val="auto"/>
+          <w:sz w:val="22"/>
+          <w:szCs w:val="22"/>
+          <w:lang w:eastAsia="en-US"/>
+        </w:rPr>
         <w:id w:val="-826201047"/>
         <w:docPartObj>
           <w:docPartGallery w:val="Table of Contents"/>
@@ -535,13 +482,8 @@
       </w:sdtPr>
       <w:sdtEndPr>
         <w:rPr>
-          <w:rFonts w:asciiTheme="minorHAnsi" w:eastAsiaTheme="minorHAnsi" w:hAnsiTheme="minorHAnsi" w:cstheme="minorBidi"/>
           <w:b/>
           <w:bCs/>
-          <w:color w:val="auto"/>
-          <w:sz w:val="22"/>
-          <w:szCs w:val="22"/>
-          <w:lang w:eastAsia="en-US"/>
         </w:rPr>
       </w:sdtEndPr>
       <w:sdtContent>
@@ -3538,7 +3480,7 @@
                     <pic:cNvPicPr/>
                   </pic:nvPicPr>
                   <pic:blipFill>
-                    <a:blip r:embed="rId10">
+                    <a:blip r:embed="rId9">
                       <a:extLst>
                         <a:ext uri="{28A0092B-C50C-407E-A947-70E740481C1C}">
                           <a14:useLocalDpi xmlns:a14="http://schemas.microsoft.com/office/drawing/2010/main" val="0"/>
@@ -3607,7 +3549,7 @@
                     <pic:cNvPicPr/>
                   </pic:nvPicPr>
                   <pic:blipFill>
-                    <a:blip r:embed="rId11">
+                    <a:blip r:embed="rId10">
                       <a:extLst>
                         <a:ext uri="{28A0092B-C50C-407E-A947-70E740481C1C}">
                           <a14:useLocalDpi xmlns:a14="http://schemas.microsoft.com/office/drawing/2010/main" val="0"/>
@@ -3835,15 +3777,6 @@
         </w:rPr>
         <w:t>Nesta tarefa foi pretendido criarmos o site do nosso restaurante, onde usámos uma template como base para o construir.</w:t>
       </w:r>
-    </w:p>
-    <w:p>
-      <w:pPr>
-        <w:ind w:left="705"/>
-        <w:jc w:val="both"/>
-        <w:rPr>
-          <w:rFonts w:ascii="Arial" w:hAnsi="Arial" w:cs="Arial"/>
-        </w:rPr>
-      </w:pPr>
     </w:p>
     <w:p>
       <w:pPr>
@@ -3890,7 +3823,7 @@
                     <pic:cNvPicPr/>
                   </pic:nvPicPr>
                   <pic:blipFill>
-                    <a:blip r:embed="rId12" cstate="print">
+                    <a:blip r:embed="rId11" cstate="print">
                       <a:extLst>
                         <a:ext uri="{28A0092B-C50C-407E-A947-70E740481C1C}">
                           <a14:useLocalDpi xmlns:a14="http://schemas.microsoft.com/office/drawing/2010/main" val="0"/>
@@ -3959,7 +3892,7 @@
                     <pic:cNvPicPr/>
                   </pic:nvPicPr>
                   <pic:blipFill>
-                    <a:blip r:embed="rId13" cstate="print">
+                    <a:blip r:embed="rId12" cstate="print">
                       <a:extLst>
                         <a:ext uri="{28A0092B-C50C-407E-A947-70E740481C1C}">
                           <a14:useLocalDpi xmlns:a14="http://schemas.microsoft.com/office/drawing/2010/main" val="0"/>
@@ -4061,7 +3994,7 @@
                     <pic:cNvPicPr/>
                   </pic:nvPicPr>
                   <pic:blipFill>
-                    <a:blip r:embed="rId14" cstate="print">
+                    <a:blip r:embed="rId13" cstate="print">
                       <a:extLst>
                         <a:ext uri="{28A0092B-C50C-407E-A947-70E740481C1C}">
                           <a14:useLocalDpi xmlns:a14="http://schemas.microsoft.com/office/drawing/2010/main" val="0"/>
@@ -4130,7 +4063,7 @@
                     <pic:cNvPicPr/>
                   </pic:nvPicPr>
                   <pic:blipFill>
-                    <a:blip r:embed="rId15" cstate="print">
+                    <a:blip r:embed="rId14" cstate="print">
                       <a:extLst>
                         <a:ext uri="{28A0092B-C50C-407E-A947-70E740481C1C}">
                           <a14:useLocalDpi xmlns:a14="http://schemas.microsoft.com/office/drawing/2010/main" val="0"/>
@@ -4207,7 +4140,7 @@
                     <pic:cNvPicPr/>
                   </pic:nvPicPr>
                   <pic:blipFill>
-                    <a:blip r:embed="rId16" cstate="print">
+                    <a:blip r:embed="rId15" cstate="print">
                       <a:extLst>
                         <a:ext uri="{28A0092B-C50C-407E-A947-70E740481C1C}">
                           <a14:useLocalDpi xmlns:a14="http://schemas.microsoft.com/office/drawing/2010/main" val="0"/>
@@ -4276,7 +4209,7 @@
                     <pic:cNvPicPr/>
                   </pic:nvPicPr>
                   <pic:blipFill>
-                    <a:blip r:embed="rId17" cstate="print">
+                    <a:blip r:embed="rId16" cstate="print">
                       <a:extLst>
                         <a:ext uri="{28A0092B-C50C-407E-A947-70E740481C1C}">
                           <a14:useLocalDpi xmlns:a14="http://schemas.microsoft.com/office/drawing/2010/main" val="0"/>
@@ -4345,7 +4278,7 @@
                     <pic:cNvPicPr/>
                   </pic:nvPicPr>
                   <pic:blipFill>
-                    <a:blip r:embed="rId18" cstate="print">
+                    <a:blip r:embed="rId17" cstate="print">
                       <a:extLst>
                         <a:ext uri="{28A0092B-C50C-407E-A947-70E740481C1C}">
                           <a14:useLocalDpi xmlns:a14="http://schemas.microsoft.com/office/drawing/2010/main" val="0"/>
@@ -4571,7 +4504,7 @@
                     <pic:cNvPicPr/>
                   </pic:nvPicPr>
                   <pic:blipFill>
-                    <a:blip r:embed="rId19" cstate="print">
+                    <a:blip r:embed="rId18" cstate="print">
                       <a:extLst>
                         <a:ext uri="{28A0092B-C50C-407E-A947-70E740481C1C}">
                           <a14:useLocalDpi xmlns:a14="http://schemas.microsoft.com/office/drawing/2010/main" val="0"/>
@@ -4640,7 +4573,7 @@
                     <pic:cNvPicPr/>
                   </pic:nvPicPr>
                   <pic:blipFill>
-                    <a:blip r:embed="rId20" cstate="print">
+                    <a:blip r:embed="rId19" cstate="print">
                       <a:extLst>
                         <a:ext uri="{28A0092B-C50C-407E-A947-70E740481C1C}">
                           <a14:useLocalDpi xmlns:a14="http://schemas.microsoft.com/office/drawing/2010/main" val="0"/>
@@ -4718,7 +4651,7 @@
                     <pic:cNvPicPr/>
                   </pic:nvPicPr>
                   <pic:blipFill>
-                    <a:blip r:embed="rId21" cstate="print">
+                    <a:blip r:embed="rId20" cstate="print">
                       <a:extLst>
                         <a:ext uri="{28A0092B-C50C-407E-A947-70E740481C1C}">
                           <a14:useLocalDpi xmlns:a14="http://schemas.microsoft.com/office/drawing/2010/main" val="0"/>
@@ -4994,7 +4927,7 @@
                     <pic:cNvPicPr/>
                   </pic:nvPicPr>
                   <pic:blipFill>
-                    <a:blip r:embed="rId22">
+                    <a:blip r:embed="rId21">
                       <a:extLst>
                         <a:ext uri="{28A0092B-C50C-407E-A947-70E740481C1C}">
                           <a14:useLocalDpi xmlns:a14="http://schemas.microsoft.com/office/drawing/2010/main" val="0"/>
@@ -5439,7 +5372,7 @@
         </w:rPr>
         <w:t xml:space="preserve">- Site onde pesquisámos a template do site: </w:t>
       </w:r>
-      <w:hyperlink r:id="rId23" w:history="1">
+      <w:hyperlink r:id="rId22" w:history="1">
         <w:r>
           <w:rPr>
             <w:rStyle w:val="Hiperligao"/>
@@ -5461,7 +5394,7 @@
         </w:rPr>
         <w:t xml:space="preserve">- Elementos adicionais de bootstrap : </w:t>
       </w:r>
-      <w:hyperlink r:id="rId24" w:history="1">
+      <w:hyperlink r:id="rId23" w:history="1">
         <w:r>
           <w:rPr>
             <w:rStyle w:val="Hiperligao"/>
@@ -5483,7 +5416,7 @@
         </w:rPr>
         <w:t xml:space="preserve">- Icones e Fonts: </w:t>
       </w:r>
-      <w:hyperlink r:id="rId25" w:history="1">
+      <w:hyperlink r:id="rId24" w:history="1">
         <w:r>
           <w:rPr>
             <w:rStyle w:val="Hiperligao"/>
@@ -5493,15 +5426,8 @@
         </w:r>
       </w:hyperlink>
     </w:p>
-    <w:p>
-      <w:pPr>
-        <w:rPr>
-          <w:rFonts w:ascii="Arial" w:hAnsi="Arial" w:cs="Arial"/>
-        </w:rPr>
-      </w:pPr>
-    </w:p>
     <w:sectPr>
-      <w:headerReference w:type="default" r:id="rId26"/>
+      <w:headerReference w:type="default" r:id="rId25"/>
       <w:pgSz w:w="11906" w:h="16838"/>
       <w:pgMar w:top="1417" w:right="1701" w:bottom="1417" w:left="1701" w:header="708" w:footer="708" w:gutter="0"/>
       <w:cols w:space="708"/>

</xml_diff>